<commit_message>
[UPDATE] file bien bản mẫu
</commit_message>
<xml_diff>
--- a/storage/app/public/2024/BienBanTongHop.docx
+++ b/storage/app/public/2024/BienBanTongHop.docx
@@ -1,148 +1,496 @@
 
 <file path=word/document.xml><?xml version="1.0" encoding="utf-8"?>
-<w:document xmlns:wpc="http://schemas.microsoft.com/office/word/2010/wordprocessingCanvas" xmlns:cx="http://schemas.microsoft.com/office/drawing/2014/chartex" xmlns:cx1="http://schemas.microsoft.com/office/drawing/2015/9/8/chartex" xmlns:cx2="http://schemas.microsoft.com/office/drawing/2015/10/21/chartex" xmlns:cx3="http://schemas.microsoft.com/office/drawing/2016/5/9/chartex" xmlns:cx4="http://schemas.microsoft.com/office/drawing/2016/5/10/chartex" xmlns:cx5="http://schemas.microsoft.com/office/drawing/2016/5/11/chartex" xmlns:cx6="http://schemas.microsoft.com/office/drawing/2016/5/12/chartex" xmlns:cx7="http://schemas.microsoft.com/office/drawing/2016/5/13/chartex" xmlns:cx8="http://schemas.microsoft.com/office/drawing/2016/5/14/chartex" xmlns:mc="http://schemas.openxmlformats.org/markup-compatibility/2006" xmlns:aink="http://schemas.microsoft.com/office/drawing/2016/ink" xmlns:am3d="http://schemas.microsoft.com/office/drawing/2017/model3d" xmlns:o="urn:schemas-microsoft-com:office:office" xmlns:r="http://schemas.openxmlformats.org/officeDocument/2006/relationships" xmlns:m="http://schemas.openxmlformats.org/officeDocument/2006/math" xmlns:v="urn:schemas-microsoft-com:vml" xmlns:wp14="http://schemas.microsoft.com/office/word/2010/wordprocessingDrawing" xmlns:wp="http://schemas.openxmlformats.org/drawingml/2006/wordprocessingDrawing" xmlns:w10="urn:schemas-microsoft-com:office:word" xmlns:w="http://schemas.openxmlformats.org/wordprocessingml/2006/main" xmlns:w14="http://schemas.microsoft.com/office/word/2010/wordml" xmlns:w15="http://schemas.microsoft.com/office/word/2012/wordml" xmlns:w16cid="http://schemas.microsoft.com/office/word/2016/wordml/cid" xmlns:w16se="http://schemas.microsoft.com/office/word/2015/wordml/symex" xmlns:wpg="http://schemas.microsoft.com/office/word/2010/wordprocessingGroup" xmlns:wpi="http://schemas.microsoft.com/office/word/2010/wordprocessingInk" xmlns:wne="http://schemas.microsoft.com/office/word/2006/wordml" xmlns:wps="http://schemas.microsoft.com/office/word/2010/wordprocessingShape" mc:Ignorable="w14 w15 w16se w16cid wp14">
+<w:document xmlns:wpc="http://schemas.microsoft.com/office/word/2010/wordprocessingCanvas" xmlns:cx="http://schemas.microsoft.com/office/drawing/2014/chartex" xmlns:cx1="http://schemas.microsoft.com/office/drawing/2015/9/8/chartex" xmlns:cx2="http://schemas.microsoft.com/office/drawing/2015/10/21/chartex" xmlns:cx3="http://schemas.microsoft.com/office/drawing/2016/5/9/chartex" xmlns:cx4="http://schemas.microsoft.com/office/drawing/2016/5/10/chartex" xmlns:cx5="http://schemas.microsoft.com/office/drawing/2016/5/11/chartex" xmlns:cx6="http://schemas.microsoft.com/office/drawing/2016/5/12/chartex" xmlns:cx7="http://schemas.microsoft.com/office/drawing/2016/5/13/chartex" xmlns:cx8="http://schemas.microsoft.com/office/drawing/2016/5/14/chartex" xmlns:mc="http://schemas.openxmlformats.org/markup-compatibility/2006" xmlns:aink="http://schemas.microsoft.com/office/drawing/2016/ink" xmlns:am3d="http://schemas.microsoft.com/office/drawing/2017/model3d" xmlns:o="urn:schemas-microsoft-com:office:office" xmlns:oel="http://schemas.microsoft.com/office/2019/extlst" xmlns:r="http://schemas.openxmlformats.org/officeDocument/2006/relationships" xmlns:m="http://schemas.openxmlformats.org/officeDocument/2006/math" xmlns:v="urn:schemas-microsoft-com:vml" xmlns:wp14="http://schemas.microsoft.com/office/word/2010/wordprocessingDrawing" xmlns:wp="http://schemas.openxmlformats.org/drawingml/2006/wordprocessingDrawing" xmlns:w10="urn:schemas-microsoft-com:office:word" xmlns:w="http://schemas.openxmlformats.org/wordprocessingml/2006/main" xmlns:w14="http://schemas.microsoft.com/office/word/2010/wordml" xmlns:w15="http://schemas.microsoft.com/office/word/2012/wordml" xmlns:w16cex="http://schemas.microsoft.com/office/word/2018/wordml/cex" xmlns:w16cid="http://schemas.microsoft.com/office/word/2016/wordml/cid" xmlns:w16="http://schemas.microsoft.com/office/word/2018/wordml" xmlns:w16du="http://schemas.microsoft.com/office/word/2023/wordml/word16du" xmlns:w16sdtdh="http://schemas.microsoft.com/office/word/2020/wordml/sdtdatahash" xmlns:w16se="http://schemas.microsoft.com/office/word/2015/wordml/symex" xmlns:wpg="http://schemas.microsoft.com/office/word/2010/wordprocessingGroup" xmlns:wpi="http://schemas.microsoft.com/office/word/2010/wordprocessingInk" xmlns:wne="http://schemas.microsoft.com/office/word/2006/wordml" xmlns:wps="http://schemas.microsoft.com/office/word/2010/wordprocessingShape" mc:Ignorable="w14 w15 w16se w16cid w16 w16cex w16sdtdh w16du wp14">
   <w:body>
+    <w:tbl>
+      <w:tblPr>
+        <w:tblW w:w="9356" w:type="dxa"/>
+        <w:tblLook w:val="04A0" w:firstRow="1" w:lastRow="0" w:firstColumn="1" w:lastColumn="0" w:noHBand="0" w:noVBand="1"/>
+      </w:tblPr>
+      <w:tblGrid>
+        <w:gridCol w:w="4053"/>
+        <w:gridCol w:w="5303"/>
+      </w:tblGrid>
+      <w:tr>
+        <w:tc>
+          <w:tcPr>
+            <w:tcW w:w="4053" w:type="dxa"/>
+            <w:shd w:val="clear" w:color="auto" w:fill="auto"/>
+          </w:tcPr>
+          <w:p>
+            <w:pPr>
+              <w:spacing w:before="0" w:after="0" w:line="240" w:lineRule="auto"/>
+              <w:ind w:firstLine="0"/>
+              <w:jc w:val="center"/>
+              <w:rPr>
+                <w:rFonts w:eastAsia="Times New Roman" w:cs="Times New Roman"/>
+                <w:sz w:val="24"/>
+                <w:szCs w:val="24"/>
+              </w:rPr>
+            </w:pPr>
+            <w:r>
+              <w:rPr>
+                <w:rFonts w:eastAsia="Times New Roman" w:cs="Times New Roman"/>
+                <w:sz w:val="24"/>
+                <w:szCs w:val="24"/>
+              </w:rPr>
+              <w:t>BAN CÔNG TÁC XDĐSVH - ĐTVM</w:t>
+            </w:r>
+          </w:p>
+          <w:p>
+            <w:pPr>
+              <w:spacing w:before="0" w:after="0" w:line="240" w:lineRule="auto"/>
+              <w:ind w:firstLine="0"/>
+              <w:jc w:val="center"/>
+              <w:rPr>
+                <w:rFonts w:eastAsia="Times New Roman" w:cs="Times New Roman"/>
+                <w:b/>
+                <w:sz w:val="24"/>
+                <w:szCs w:val="24"/>
+              </w:rPr>
+            </w:pPr>
+            <w:r>
+              <w:rPr>
+                <w:rFonts w:eastAsia="Times New Roman" w:cs="Times New Roman"/>
+                <w:b/>
+                <w:sz w:val="24"/>
+                <w:szCs w:val="24"/>
+              </w:rPr>
+              <w:t>PHƯỜNG/XÃ</w:t>
+            </w:r>
+            <w:r>
+              <w:rPr>
+                <w:rFonts w:eastAsia="Times New Roman" w:cs="Times New Roman"/>
+                <w:b/>
+                <w:sz w:val="24"/>
+                <w:szCs w:val="24"/>
+              </w:rPr>
+              <w:t>………………</w:t>
+            </w:r>
+          </w:p>
+          <w:p>
+            <w:pPr>
+              <w:spacing w:before="0" w:after="0" w:line="240" w:lineRule="auto"/>
+              <w:ind w:firstLine="0"/>
+              <w:jc w:val="center"/>
+              <w:rPr>
+                <w:rFonts w:eastAsia="Times New Roman" w:cs="Times New Roman"/>
+                <w:sz w:val="24"/>
+                <w:szCs w:val="24"/>
+              </w:rPr>
+            </w:pPr>
+            <w:r>
+              <w:rPr>
+                <w:rFonts w:eastAsia="Times New Roman" w:cs="Times New Roman"/>
+                <w:b/>
+                <w:sz w:val="24"/>
+                <w:szCs w:val="24"/>
+              </w:rPr>
+              <w:t>BVĐ XDĐSVH – ĐTVM KHÓM</w:t>
+            </w:r>
+            <w:r>
+              <w:rPr>
+                <w:rFonts w:eastAsia="Times New Roman" w:cs="Times New Roman"/>
+                <w:b/>
+                <w:sz w:val="24"/>
+                <w:szCs w:val="24"/>
+              </w:rPr>
+              <w:t>/ẤP</w:t>
+            </w:r>
+            <w:r>
+              <w:rPr>
+                <w:rFonts w:eastAsia="Times New Roman" w:cs="Times New Roman"/>
+                <w:b/>
+                <w:sz w:val="24"/>
+                <w:szCs w:val="24"/>
+              </w:rPr>
+              <w:t>…..</w:t>
+            </w:r>
+          </w:p>
+          <w:p>
+            <w:pPr>
+              <w:spacing w:before="0" w:after="0" w:line="240" w:lineRule="auto"/>
+              <w:ind w:firstLine="0"/>
+              <w:jc w:val="center"/>
+              <w:rPr>
+                <w:rFonts w:eastAsia="Times New Roman" w:cs="Times New Roman"/>
+                <w:i/>
+                <w:sz w:val="24"/>
+                <w:szCs w:val="24"/>
+              </w:rPr>
+            </w:pPr>
+          </w:p>
+          <w:p>
+            <w:pPr>
+              <w:spacing w:before="0" w:after="0" w:line="240" w:lineRule="auto"/>
+              <w:ind w:firstLine="0"/>
+              <w:jc w:val="center"/>
+              <w:rPr>
+                <w:rFonts w:eastAsia="Times New Roman" w:cs="Times New Roman"/>
+                <w:i/>
+                <w:sz w:val="24"/>
+                <w:szCs w:val="24"/>
+              </w:rPr>
+            </w:pPr>
+          </w:p>
+        </w:tc>
+        <w:tc>
+          <w:tcPr>
+            <w:tcW w:w="5303" w:type="dxa"/>
+            <w:shd w:val="clear" w:color="auto" w:fill="auto"/>
+          </w:tcPr>
+          <w:p>
+            <w:pPr>
+              <w:spacing w:before="0" w:after="0" w:line="240" w:lineRule="auto"/>
+              <w:ind w:firstLine="0"/>
+              <w:jc w:val="center"/>
+              <w:rPr>
+                <w:rFonts w:eastAsia="Times New Roman" w:cs="Times New Roman"/>
+                <w:b/>
+                <w:sz w:val="24"/>
+                <w:szCs w:val="24"/>
+              </w:rPr>
+            </w:pPr>
+            <w:r>
+              <w:rPr>
+                <w:rFonts w:eastAsia="Times New Roman" w:cs="Times New Roman"/>
+                <w:b/>
+                <w:sz w:val="24"/>
+                <w:szCs w:val="24"/>
+              </w:rPr>
+              <w:t>CỘNG HÒA XÃ HỘI CHỦ NGHĨA VIỆT NAM</w:t>
+            </w:r>
+          </w:p>
+          <w:p>
+            <w:pPr>
+              <w:spacing w:before="0" w:after="0" w:line="240" w:lineRule="auto"/>
+              <w:ind w:firstLine="0"/>
+              <w:jc w:val="center"/>
+              <w:rPr>
+                <w:rFonts w:eastAsia="Times New Roman" w:cs="Times New Roman"/>
+                <w:b/>
+                <w:sz w:val="24"/>
+                <w:szCs w:val="24"/>
+              </w:rPr>
+            </w:pPr>
+            <w:r>
+              <w:rPr>
+                <w:rFonts w:eastAsia="Times New Roman" w:cs="Times New Roman"/>
+                <w:b/>
+                <w:sz w:val="24"/>
+                <w:szCs w:val="24"/>
+              </w:rPr>
+              <w:t>Độc lập – Tự do – Hạnh phúc</w:t>
+            </w:r>
+          </w:p>
+          <w:p>
+            <w:pPr>
+              <w:spacing w:before="0" w:after="0" w:line="240" w:lineRule="auto"/>
+              <w:ind w:firstLine="0"/>
+              <w:jc w:val="center"/>
+              <w:rPr>
+                <w:rFonts w:eastAsia="Times New Roman" w:cs="Times New Roman"/>
+                <w:b/>
+                <w:sz w:val="24"/>
+                <w:szCs w:val="24"/>
+              </w:rPr>
+            </w:pPr>
+            <w:r>
+              <w:rPr>
+                <w:rFonts w:eastAsia="Times New Roman" w:cs="Times New Roman"/>
+                <w:b/>
+                <w:noProof/>
+                <w:sz w:val="24"/>
+                <w:szCs w:val="24"/>
+              </w:rPr>
+              <mc:AlternateContent>
+                <mc:Choice Requires="wps">
+                  <w:drawing>
+                    <wp:anchor distT="0" distB="0" distL="114300" distR="114300" simplePos="0" relativeHeight="251659264" behindDoc="0" locked="0" layoutInCell="1" allowOverlap="1" wp14:anchorId="3AB30684" wp14:editId="010DCA7A">
+                      <wp:simplePos x="0" y="0"/>
+                      <wp:positionH relativeFrom="column">
+                        <wp:posOffset>779145</wp:posOffset>
+                      </wp:positionH>
+                      <wp:positionV relativeFrom="paragraph">
+                        <wp:posOffset>45085</wp:posOffset>
+                      </wp:positionV>
+                      <wp:extent cx="1934210" cy="0"/>
+                      <wp:effectExtent l="13970" t="5715" r="13970" b="13335"/>
+                      <wp:wrapNone/>
+                      <wp:docPr id="1852301150" name="Straight Arrow Connector 2"/>
+                      <wp:cNvGraphicFramePr>
+                        <a:graphicFrameLocks xmlns:a="http://schemas.openxmlformats.org/drawingml/2006/main"/>
+                      </wp:cNvGraphicFramePr>
+                      <a:graphic xmlns:a="http://schemas.openxmlformats.org/drawingml/2006/main">
+                        <a:graphicData uri="http://schemas.microsoft.com/office/word/2010/wordprocessingShape">
+                          <wps:wsp>
+                            <wps:cNvCnPr>
+                              <a:cxnSpLocks noChangeShapeType="1"/>
+                            </wps:cNvCnPr>
+                            <wps:spPr bwMode="auto">
+                              <a:xfrm>
+                                <a:off x="0" y="0"/>
+                                <a:ext cx="1934210" cy="0"/>
+                              </a:xfrm>
+                              <a:prstGeom prst="straightConnector1">
+                                <a:avLst/>
+                              </a:prstGeom>
+                              <a:noFill/>
+                              <a:ln w="9525">
+                                <a:solidFill>
+                                  <a:srgbClr val="000000"/>
+                                </a:solidFill>
+                                <a:round/>
+                                <a:headEnd/>
+                                <a:tailEnd/>
+                              </a:ln>
+                              <a:extLst>
+                                <a:ext uri="{909E8E84-426E-40DD-AFC4-6F175D3DCCD1}">
+                                  <a14:hiddenFill xmlns:a14="http://schemas.microsoft.com/office/drawing/2010/main">
+                                    <a:noFill/>
+                                  </a14:hiddenFill>
+                                </a:ext>
+                              </a:extLst>
+                            </wps:spPr>
+                            <wps:bodyPr/>
+                          </wps:wsp>
+                        </a:graphicData>
+                      </a:graphic>
+                      <wp14:sizeRelH relativeFrom="page">
+                        <wp14:pctWidth>0</wp14:pctWidth>
+                      </wp14:sizeRelH>
+                      <wp14:sizeRelV relativeFrom="page">
+                        <wp14:pctHeight>0</wp14:pctHeight>
+                      </wp14:sizeRelV>
+                    </wp:anchor>
+                  </w:drawing>
+                </mc:Choice>
+                <mc:Fallback>
+                  <w:pict>
+                    <v:shapetype w14:anchorId="40A68B45" id="_x0000_t32" coordsize="21600,21600" o:spt="32" o:oned="t" path="m,l21600,21600e" filled="f">
+                      <v:path arrowok="t" fillok="f" o:connecttype="none"/>
+                      <o:lock v:ext="edit" shapetype="t"/>
+                    </v:shapetype>
+                    <v:shape id="Straight Arrow Connector 2" o:spid="_x0000_s1026" type="#_x0000_t32" style="position:absolute;margin-left:61.35pt;margin-top:3.55pt;width:152.3pt;height:0;z-index:251659264;visibility:visible;mso-wrap-style:square;mso-width-percent:0;mso-height-percent:0;mso-wrap-distance-left:9pt;mso-wrap-distance-top:0;mso-wrap-distance-right:9pt;mso-wrap-distance-bottom:0;mso-position-horizontal:absolute;mso-position-horizontal-relative:text;mso-position-vertical:absolute;mso-position-vertical-relative:text;mso-width-percent:0;mso-height-percent:0;mso-width-relative:page;mso-height-relative:page" o:gfxdata="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"/>
+                  </w:pict>
+                </mc:Fallback>
+              </mc:AlternateContent>
+            </w:r>
+          </w:p>
+          <w:p>
+            <w:pPr>
+              <w:spacing w:before="0" w:after="0" w:line="240" w:lineRule="auto"/>
+              <w:ind w:firstLine="0"/>
+              <w:jc w:val="center"/>
+              <w:rPr>
+                <w:rFonts w:eastAsia="Times New Roman" w:cs="Times New Roman"/>
+                <w:b/>
+                <w:sz w:val="24"/>
+                <w:szCs w:val="24"/>
+              </w:rPr>
+            </w:pPr>
+          </w:p>
+          <w:p>
+            <w:pPr>
+              <w:spacing w:before="0" w:after="0" w:line="240" w:lineRule="auto"/>
+              <w:ind w:firstLine="0"/>
+              <w:jc w:val="center"/>
+              <w:rPr>
+                <w:rFonts w:eastAsia="Times New Roman" w:cs="Times New Roman"/>
+                <w:i/>
+                <w:sz w:val="24"/>
+                <w:szCs w:val="24"/>
+              </w:rPr>
+            </w:pPr>
+            <w:r>
+              <w:rPr>
+                <w:rFonts w:eastAsia="Times New Roman" w:cs="Times New Roman"/>
+                <w:i/>
+                <w:sz w:val="24"/>
+                <w:szCs w:val="24"/>
+              </w:rPr>
+              <w:t>……………, ngày    tháng   năm 20…..</w:t>
+            </w:r>
+          </w:p>
+          <w:p>
+            <w:pPr>
+              <w:spacing w:before="0" w:after="0" w:line="240" w:lineRule="auto"/>
+              <w:ind w:firstLine="0"/>
+              <w:jc w:val="center"/>
+              <w:rPr>
+                <w:rFonts w:eastAsia="Times New Roman" w:cs="Times New Roman"/>
+                <w:b/>
+                <w:sz w:val="24"/>
+                <w:szCs w:val="24"/>
+              </w:rPr>
+            </w:pPr>
+          </w:p>
+        </w:tc>
+      </w:tr>
+    </w:tbl>
     <w:p>
       <w:pPr>
-        <w:spacing w:line="240" w:lineRule="auto"/>
+        <w:spacing w:after="0" w:line="240" w:lineRule="auto"/>
         <w:ind w:firstLine="0"/>
-        <w:jc w:val="center"/>
         <w:rPr>
+          <w:rFonts w:eastAsia="Times New Roman" w:cs="Times New Roman"/>
           <w:b/>
-          <w:bCs/>
+          <w:sz w:val="6"/>
+          <w:szCs w:val="28"/>
         </w:rPr>
       </w:pPr>
       <w:r>
         <w:rPr>
+          <w:rFonts w:eastAsia="Times New Roman" w:cs="Times New Roman"/>
           <w:b/>
-          <w:bCs/>
+          <w:noProof/>
+          <w:szCs w:val="28"/>
+          <w:lang w:val="vi-VN" w:eastAsia="vi-VN"/>
         </w:rPr>
-        <w:t>BẢNG ĐIỂM TỔNG HỢP</w:t>
+        <mc:AlternateContent>
+          <mc:Choice Requires="wps">
+            <w:drawing>
+              <wp:anchor distT="0" distB="0" distL="114300" distR="114300" simplePos="0" relativeHeight="251660288" behindDoc="0" locked="0" layoutInCell="1" allowOverlap="1" wp14:anchorId="091D599B" wp14:editId="46033406">
+                <wp:simplePos x="0" y="0"/>
+                <wp:positionH relativeFrom="column">
+                  <wp:posOffset>5505450</wp:posOffset>
+                </wp:positionH>
+                <wp:positionV relativeFrom="paragraph">
+                  <wp:posOffset>-1680209</wp:posOffset>
+                </wp:positionV>
+                <wp:extent cx="752475" cy="434340"/>
+                <wp:effectExtent l="0" t="0" r="28575" b="22860"/>
+                <wp:wrapNone/>
+                <wp:docPr id="996151731" name="Rectangle 1"/>
+                <wp:cNvGraphicFramePr>
+                  <a:graphicFrameLocks xmlns:a="http://schemas.openxmlformats.org/drawingml/2006/main"/>
+                </wp:cNvGraphicFramePr>
+                <a:graphic xmlns:a="http://schemas.openxmlformats.org/drawingml/2006/main">
+                  <a:graphicData uri="http://schemas.microsoft.com/office/word/2010/wordprocessingShape">
+                    <wps:wsp>
+                      <wps:cNvSpPr>
+                        <a:spLocks noChangeArrowheads="1"/>
+                      </wps:cNvSpPr>
+                      <wps:spPr bwMode="auto">
+                        <a:xfrm>
+                          <a:off x="0" y="0"/>
+                          <a:ext cx="752475" cy="434340"/>
+                        </a:xfrm>
+                        <a:prstGeom prst="rect">
+                          <a:avLst/>
+                        </a:prstGeom>
+                        <a:solidFill>
+                          <a:srgbClr val="FFFFFF"/>
+                        </a:solidFill>
+                        <a:ln w="9525">
+                          <a:solidFill>
+                            <a:srgbClr val="000000"/>
+                          </a:solidFill>
+                          <a:miter lim="800000"/>
+                          <a:headEnd/>
+                          <a:tailEnd/>
+                        </a:ln>
+                      </wps:spPr>
+                      <wps:txbx>
+                        <w:txbxContent>
+                          <w:p>
+                            <w:pPr>
+                              <w:ind w:firstLine="0"/>
+                              <w:jc w:val="center"/>
+                            </w:pPr>
+                            <w:r>
+                              <w:t>Mẫu 02</w:t>
+                            </w:r>
+                          </w:p>
+                        </w:txbxContent>
+                      </wps:txbx>
+                      <wps:bodyPr rot="0" vert="horz" wrap="square" lIns="91440" tIns="45720" rIns="91440" bIns="45720" anchor="t" anchorCtr="0" upright="1">
+                        <a:noAutofit/>
+                      </wps:bodyPr>
+                    </wps:wsp>
+                  </a:graphicData>
+                </a:graphic>
+                <wp14:sizeRelH relativeFrom="page">
+                  <wp14:pctWidth>0</wp14:pctWidth>
+                </wp14:sizeRelH>
+                <wp14:sizeRelV relativeFrom="page">
+                  <wp14:pctHeight>0</wp14:pctHeight>
+                </wp14:sizeRelV>
+              </wp:anchor>
+            </w:drawing>
+          </mc:Choice>
+          <mc:Fallback>
+            <w:pict>
+              <v:rect w14:anchorId="091D599B" id="Rectangle 1" o:spid="_x0000_s1026" style="position:absolute;left:0;text-align:left;margin-left:433.5pt;margin-top:-132.3pt;width:59.25pt;height:34.2pt;z-index:251660288;visibility:visible;mso-wrap-style:square;mso-width-percent:0;mso-height-percent:0;mso-wrap-distance-left:9pt;mso-wrap-distance-top:0;mso-wrap-distance-right:9pt;mso-wrap-distance-bottom:0;mso-position-horizontal:absolute;mso-position-horizontal-relative:text;mso-position-vertical:absolute;mso-position-vertical-relative:text;mso-width-percent:0;mso-height-percent:0;mso-width-relative:page;mso-height-relative:page;v-text-anchor:top" o:gfxdata="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">
+                <v:textbox>
+                  <w:txbxContent>
+                    <w:p>
+                      <w:pPr>
+                        <w:ind w:firstLine="0"/>
+                        <w:jc w:val="center"/>
+                      </w:pPr>
+                      <w:r>
+                        <w:t>Mẫu 02</w:t>
+                      </w:r>
+                    </w:p>
+                  </w:txbxContent>
+                </v:textbox>
+              </v:rect>
+            </w:pict>
+          </mc:Fallback>
+        </mc:AlternateContent>
       </w:r>
     </w:p>
     <w:p>
       <w:pPr>
-        <w:spacing w:line="240" w:lineRule="auto"/>
+        <w:tabs>
+          <w:tab w:val="left" w:pos="720"/>
+          <w:tab w:val="left" w:pos="2565"/>
+        </w:tabs>
+        <w:spacing w:before="0" w:after="0" w:line="240" w:lineRule="auto"/>
         <w:ind w:firstLine="0"/>
         <w:jc w:val="center"/>
         <w:rPr>
+          <w:rFonts w:eastAsia="Times New Roman" w:cs="Times New Roman"/>
           <w:b/>
-          <w:bCs/>
+          <w:sz w:val="26"/>
+          <w:szCs w:val="26"/>
         </w:rPr>
       </w:pPr>
       <w:r>
         <w:rPr>
+          <w:rFonts w:eastAsia="Times New Roman" w:cs="Times New Roman"/>
           <w:b/>
-          <w:bCs/>
+          <w:sz w:val="26"/>
+          <w:szCs w:val="26"/>
         </w:rPr>
-        <w:t>ĐÁNH GIÁ CHỈ SỐ CẢI CÁCH HÀNH CHÍNH</w:t>
-      </w:r>
-      <w:r>
-        <w:rPr>
-          <w:b/>
-          <w:bCs/>
-        </w:rPr>
-        <w:t xml:space="preserve"> CÁC PHÒNG CHUYÊN MÔN, ĐƠN VỊ SỰ NGHIỆP CÔNG LẬP TRỰC THUỘC UBND THÀNH PHỐ VÀ UBND XÃ, PHƯỜNG NĂM 2022</w:t>
+        <w:t>BẢNG TỰ ĐÁNH GIÁ</w:t>
       </w:r>
     </w:p>
     <w:p>
       <w:pPr>
-        <w:spacing w:line="240" w:lineRule="auto"/>
+        <w:tabs>
+          <w:tab w:val="left" w:pos="720"/>
+          <w:tab w:val="left" w:pos="2565"/>
+        </w:tabs>
+        <w:spacing w:before="0" w:after="0" w:line="240" w:lineRule="auto"/>
         <w:ind w:firstLine="0"/>
         <w:jc w:val="center"/>
         <w:rPr>
-          <w:i/>
-          <w:iCs/>
+          <w:rFonts w:eastAsia="Times New Roman" w:cs="Times New Roman"/>
+          <w:sz w:val="26"/>
+          <w:szCs w:val="26"/>
         </w:rPr>
       </w:pPr>
       <w:r>
         <w:rPr>
-          <w:i/>
-          <w:iCs/>
+          <w:rFonts w:eastAsia="Times New Roman" w:cs="Times New Roman"/>
+          <w:b/>
+          <w:sz w:val="26"/>
+          <w:szCs w:val="26"/>
         </w:rPr>
-        <w:t>(Kèm theo Quyết định số</w:t>
+        <w:t>Thực hiện các Tiêu chuẩn xây dựng “Khóm văn minh đô thị” năm ……..</w:t>
       </w:r>
-      <w:r>
-        <w:rPr>
-          <w:i/>
-          <w:iCs/>
-        </w:rPr>
-        <w:t xml:space="preserve">      </w:t>
-      </w:r>
-      <w:r>
-        <w:rPr>
-          <w:i/>
-          <w:iCs/>
-        </w:rPr>
-        <w:t>/QĐ-UBND-HC ngày</w:t>
-      </w:r>
-      <w:r>
-        <w:rPr>
-          <w:i/>
-          <w:iCs/>
-        </w:rPr>
-        <w:t xml:space="preserve">     </w:t>
-      </w:r>
-      <w:r>
-        <w:rPr>
-          <w:i/>
-          <w:iCs/>
-        </w:rPr>
-        <w:t>tháng</w:t>
-      </w:r>
-      <w:r>
-        <w:rPr>
-          <w:i/>
-          <w:iCs/>
-        </w:rPr>
-        <w:t xml:space="preserve">     </w:t>
-      </w:r>
-      <w:r>
-        <w:rPr>
-          <w:i/>
-          <w:iCs/>
-        </w:rPr>
-        <w:t>năm 202</w:t>
-      </w:r>
-      <w:r>
-        <w:rPr>
-          <w:i/>
-          <w:iCs/>
-        </w:rPr>
-        <w:t>2</w:t>
-      </w:r>
-      <w:r>
-        <w:rPr>
-          <w:i/>
-          <w:iCs/>
-        </w:rPr>
-        <w:t xml:space="preserve"> của UBND</w:t>
-      </w:r>
-      <w:r>
-        <w:rPr>
-          <w:i/>
-          <w:iCs/>
-        </w:rPr>
-        <w:t xml:space="preserve"> </w:t>
-      </w:r>
-      <w:r>
-        <w:rPr>
-          <w:i/>
-          <w:iCs/>
-        </w:rPr>
-        <w:t>Thành phố)</w:t>
-      </w:r>
-    </w:p>
-    <w:p>
-      <w:pPr>
-        <w:spacing w:line="240" w:lineRule="auto"/>
-        <w:ind w:firstLine="0"/>
-        <w:jc w:val="center"/>
-        <w:rPr>
-          <w:i/>
-          <w:iCs/>
-        </w:rPr>
-      </w:pPr>
     </w:p>
     <w:p>
       <w:pPr>
@@ -152,8 +500,6 @@
       <w:r>
         <w:t>${table}</w:t>
       </w:r>
-      <w:bookmarkStart w:id="0" w:name="_GoBack"/>
-      <w:bookmarkEnd w:id="0"/>
     </w:p>
     <w:sectPr>
       <w:pgSz w:w="11906" w:h="16838" w:code="9"/>
@@ -166,7 +512,7 @@
 </file>
 
 <file path=word/styles.xml><?xml version="1.0" encoding="utf-8"?>
-<w:styles xmlns:mc="http://schemas.openxmlformats.org/markup-compatibility/2006" xmlns:r="http://schemas.openxmlformats.org/officeDocument/2006/relationships" xmlns:w="http://schemas.openxmlformats.org/wordprocessingml/2006/main" xmlns:w14="http://schemas.microsoft.com/office/word/2010/wordml" xmlns:w15="http://schemas.microsoft.com/office/word/2012/wordml" xmlns:w16cid="http://schemas.microsoft.com/office/word/2016/wordml/cid" xmlns:w16se="http://schemas.microsoft.com/office/word/2015/wordml/symex" mc:Ignorable="w14 w15 w16se w16cid">
+<w:styles xmlns:mc="http://schemas.openxmlformats.org/markup-compatibility/2006" xmlns:r="http://schemas.openxmlformats.org/officeDocument/2006/relationships" xmlns:w="http://schemas.openxmlformats.org/wordprocessingml/2006/main" xmlns:w14="http://schemas.microsoft.com/office/word/2010/wordml" xmlns:w15="http://schemas.microsoft.com/office/word/2012/wordml" xmlns:w16cex="http://schemas.microsoft.com/office/word/2018/wordml/cex" xmlns:w16cid="http://schemas.microsoft.com/office/word/2016/wordml/cid" xmlns:w16="http://schemas.microsoft.com/office/word/2018/wordml" xmlns:w16du="http://schemas.microsoft.com/office/word/2023/wordml/word16du" xmlns:w16sdtdh="http://schemas.microsoft.com/office/word/2020/wordml/sdtdatahash" xmlns:w16se="http://schemas.microsoft.com/office/word/2015/wordml/symex" mc:Ignorable="w14 w15 w16se w16cid w16 w16cex w16sdtdh w16du">
   <w:docDefaults>
     <w:rPrDefault>
       <w:rPr>
@@ -184,7 +530,7 @@
       </w:pPr>
     </w:pPrDefault>
   </w:docDefaults>
-  <w:latentStyles w:defLockedState="0" w:defUIPriority="99" w:defSemiHidden="0" w:defUnhideWhenUsed="0" w:defQFormat="0" w:count="375">
+  <w:latentStyles w:defLockedState="0" w:defUIPriority="99" w:defSemiHidden="0" w:defUnhideWhenUsed="0" w:defQFormat="0" w:count="376">
     <w:lsdException w:name="Normal" w:uiPriority="0" w:qFormat="1"/>
     <w:lsdException w:name="heading 1" w:uiPriority="9" w:qFormat="1"/>
     <w:lsdException w:name="heading 2" w:semiHidden="1" w:uiPriority="9" w:unhideWhenUsed="1" w:qFormat="1"/>
@@ -560,6 +906,7 @@
     <w:lsdException w:name="Smart Hyperlink" w:semiHidden="1" w:unhideWhenUsed="1"/>
     <w:lsdException w:name="Hashtag" w:semiHidden="1" w:unhideWhenUsed="1"/>
     <w:lsdException w:name="Unresolved Mention" w:semiHidden="1" w:unhideWhenUsed="1"/>
+    <w:lsdException w:name="Smart Link" w:semiHidden="1" w:unhideWhenUsed="1"/>
   </w:latentStyles>
   <w:style w:type="paragraph" w:default="1" w:styleId="Normal">
     <w:name w:val="Normal"/>

</xml_diff>